<commit_message>
(fix) Inicio de uma altera;'ao arriscada
</commit_message>
<xml_diff>
--- a/Pagina de Apresentação.docx
+++ b/Pagina de Apresentação.docx
@@ -2117,6 +2117,1027 @@
           <w:color w:val="4472C4" w:themeColor="accent1"/>
         </w:rPr>
         <w:t>A Tributo Justo, atuante no mercado de recuperação tributária há seis anos, já recuperou mais de R$1 bilhão em créditos tributários para centenas de empresas em todo o país. Para descobrir se sua clínica médica possui direito à recuperação de créditos tributários, clique no botão "Diagnóstico Tributário Gratuito" abaixo e receba, em até 48 horas, o contato de um de nossos consultores.</w:t>
+      </w:r>
+    </w:p>
+    <w:p>
+      <w:pPr>
+        <w:rPr>
+          <w:b/>
+          <w:bCs/>
+          <w:color w:val="4472C4" w:themeColor="accent1"/>
+        </w:rPr>
+      </w:pPr>
+    </w:p>
+    <w:p>
+      <w:pPr>
+        <w:rPr>
+          <w:b/>
+          <w:bCs/>
+          <w:color w:val="70AD47" w:themeColor="accent6"/>
+        </w:rPr>
+      </w:pPr>
+      <w:r>
+        <w:rPr>
+          <w:b/>
+          <w:bCs/>
+          <w:color w:val="70AD47" w:themeColor="accent6"/>
+        </w:rPr>
+        <w:t>Descubra a Natureza e Procedimento do Crédito Tributário para Clínicas Médicas</w:t>
+      </w:r>
+    </w:p>
+    <w:p>
+      <w:pPr>
+        <w:rPr>
+          <w:b/>
+          <w:bCs/>
+          <w:color w:val="70AD47" w:themeColor="accent6"/>
+        </w:rPr>
+      </w:pPr>
+    </w:p>
+    <w:p>
+      <w:pPr>
+        <w:rPr>
+          <w:b/>
+          <w:bCs/>
+          <w:color w:val="70AD47" w:themeColor="accent6"/>
+        </w:rPr>
+      </w:pPr>
+      <w:r>
+        <w:rPr>
+          <w:b/>
+          <w:bCs/>
+          <w:color w:val="70AD47" w:themeColor="accent6"/>
+        </w:rPr>
+        <w:t>No presente artigo, abordaremos o conceito e a aplicação do crédito tributário, destacando como as clínicas médicas podem se beneficiar legalmente desse recurso para aprimorar suas finanças. No Brasil, as obrigações tributárias são abrangentes e frequentemente representam um ônus considerável para as empresas. No setor da saúde, a tributação é particularmente complexa, uma realidade bem conhecida pelos empreendedores do ramo. No entanto, muitos desconhecem a possibilidade de obter créditos tributários, o que pode contribuir para a redução de custos e o aumento da rentabilidade das clínicas.</w:t>
+      </w:r>
+    </w:p>
+    <w:p>
+      <w:pPr>
+        <w:rPr>
+          <w:b/>
+          <w:bCs/>
+          <w:color w:val="70AD47" w:themeColor="accent6"/>
+        </w:rPr>
+      </w:pPr>
+    </w:p>
+    <w:p>
+      <w:pPr>
+        <w:rPr>
+          <w:b/>
+          <w:bCs/>
+          <w:color w:val="70AD47" w:themeColor="accent6"/>
+        </w:rPr>
+      </w:pPr>
+      <w:r>
+        <w:rPr>
+          <w:b/>
+          <w:bCs/>
+          <w:color w:val="70AD47" w:themeColor="accent6"/>
+        </w:rPr>
+        <w:t>As clínicas estão sujeitas a diversas obrigações fiscais e tributárias, que podem resultar em custos significativos para o negócio. Neste artigo, ofereceremos orientações sobre como é possível reduzir esses encargos.</w:t>
+      </w:r>
+    </w:p>
+    <w:p>
+      <w:pPr>
+        <w:rPr>
+          <w:b/>
+          <w:bCs/>
+          <w:color w:val="70AD47" w:themeColor="accent6"/>
+        </w:rPr>
+      </w:pPr>
+    </w:p>
+    <w:p>
+      <w:pPr>
+        <w:rPr>
+          <w:b/>
+          <w:bCs/>
+          <w:color w:val="70AD47" w:themeColor="accent6"/>
+        </w:rPr>
+      </w:pPr>
+      <w:r>
+        <w:rPr>
+          <w:b/>
+          <w:bCs/>
+          <w:color w:val="70AD47" w:themeColor="accent6"/>
+        </w:rPr>
+        <w:t>Deseja saber mais? Acompanhe o artigo até o final!</w:t>
+      </w:r>
+    </w:p>
+    <w:p>
+      <w:pPr>
+        <w:rPr>
+          <w:b/>
+          <w:bCs/>
+          <w:color w:val="70AD47" w:themeColor="accent6"/>
+        </w:rPr>
+      </w:pPr>
+    </w:p>
+    <w:p>
+      <w:pPr>
+        <w:rPr>
+          <w:b/>
+          <w:bCs/>
+          <w:color w:val="70AD47" w:themeColor="accent6"/>
+        </w:rPr>
+      </w:pPr>
+      <w:r>
+        <w:rPr>
+          <w:b/>
+          <w:bCs/>
+          <w:color w:val="70AD47" w:themeColor="accent6"/>
+        </w:rPr>
+        <w:t>Conceito e Funcionamento do Crédito Tributário</w:t>
+      </w:r>
+    </w:p>
+    <w:p>
+      <w:pPr>
+        <w:rPr>
+          <w:b/>
+          <w:bCs/>
+          <w:color w:val="70AD47" w:themeColor="accent6"/>
+        </w:rPr>
+      </w:pPr>
+      <w:r>
+        <w:rPr>
+          <w:b/>
+          <w:bCs/>
+          <w:color w:val="70AD47" w:themeColor="accent6"/>
+        </w:rPr>
+        <w:t xml:space="preserve">O crédito tributário refere-se ao valor que a empresa tem a receber do governo em virtude do pagamento excessivo de impostos ou de cobranças indevidas. Em outras palavras, trata-se de um montante ao qual a clínica tem direito a reaver, uma vez que foi indevidamente cobrado. </w:t>
+      </w:r>
+    </w:p>
+    <w:p>
+      <w:pPr>
+        <w:rPr>
+          <w:b/>
+          <w:bCs/>
+          <w:color w:val="70AD47" w:themeColor="accent6"/>
+        </w:rPr>
+      </w:pPr>
+    </w:p>
+    <w:p>
+      <w:pPr>
+        <w:rPr>
+          <w:b/>
+          <w:bCs/>
+          <w:color w:val="70AD47" w:themeColor="accent6"/>
+        </w:rPr>
+      </w:pPr>
+      <w:r>
+        <w:rPr>
+          <w:b/>
+          <w:bCs/>
+          <w:color w:val="70AD47" w:themeColor="accent6"/>
+        </w:rPr>
+        <w:t>Caso queira saber mais detalhes sobre o crédito tributário, consulte as seguintes publicações:</w:t>
+      </w:r>
+    </w:p>
+    <w:p>
+      <w:pPr>
+        <w:rPr>
+          <w:b/>
+          <w:bCs/>
+          <w:color w:val="70AD47" w:themeColor="accent6"/>
+        </w:rPr>
+      </w:pPr>
+    </w:p>
+    <w:p>
+      <w:pPr>
+        <w:rPr>
+          <w:b/>
+          <w:bCs/>
+          <w:color w:val="70AD47" w:themeColor="accent6"/>
+        </w:rPr>
+      </w:pPr>
+      <w:r>
+        <w:rPr>
+          <w:b/>
+          <w:bCs/>
+          <w:color w:val="70AD47" w:themeColor="accent6"/>
+        </w:rPr>
+        <w:t>- Recuperação de créditos tributários: é possível quando há pagamento indevido de tributos?</w:t>
+      </w:r>
+    </w:p>
+    <w:p>
+      <w:pPr>
+        <w:rPr>
+          <w:b/>
+          <w:bCs/>
+          <w:color w:val="70AD47" w:themeColor="accent6"/>
+        </w:rPr>
+      </w:pPr>
+      <w:r>
+        <w:rPr>
+          <w:b/>
+          <w:bCs/>
+          <w:color w:val="70AD47" w:themeColor="accent6"/>
+        </w:rPr>
+        <w:t>- Entenda como a recuperação de crédito tributário pode contribuir para a economia brasileira.</w:t>
+      </w:r>
+    </w:p>
+    <w:p>
+      <w:pPr>
+        <w:rPr>
+          <w:b/>
+          <w:bCs/>
+          <w:color w:val="70AD47" w:themeColor="accent6"/>
+        </w:rPr>
+      </w:pPr>
+      <w:r>
+        <w:rPr>
+          <w:b/>
+          <w:bCs/>
+          <w:color w:val="70AD47" w:themeColor="accent6"/>
+        </w:rPr>
+        <w:t>- Recuperação de Crédito Tributário para Clínicas e Consultórios: como reaver seus impostos?</w:t>
+      </w:r>
+    </w:p>
+    <w:p>
+      <w:pPr>
+        <w:rPr>
+          <w:b/>
+          <w:bCs/>
+          <w:color w:val="70AD47" w:themeColor="accent6"/>
+        </w:rPr>
+      </w:pPr>
+    </w:p>
+    <w:p>
+      <w:pPr>
+        <w:rPr>
+          <w:b/>
+          <w:bCs/>
+          <w:color w:val="70AD47" w:themeColor="accent6"/>
+        </w:rPr>
+      </w:pPr>
+      <w:r>
+        <w:rPr>
+          <w:b/>
+          <w:bCs/>
+          <w:color w:val="70AD47" w:themeColor="accent6"/>
+        </w:rPr>
+        <w:t>Como Recuperar Créditos Tributários para Clínicas Médicas</w:t>
+      </w:r>
+    </w:p>
+    <w:p>
+      <w:pPr>
+        <w:rPr>
+          <w:b/>
+          <w:bCs/>
+          <w:color w:val="70AD47" w:themeColor="accent6"/>
+        </w:rPr>
+      </w:pPr>
+      <w:r>
+        <w:rPr>
+          <w:b/>
+          <w:bCs/>
+          <w:color w:val="70AD47" w:themeColor="accent6"/>
+        </w:rPr>
+        <w:t>Para obter créditos tributários, é necessário realizar uma análise minuciosa da situação fiscal da empresa, a fim de identificar possíveis valores a serem recuperados. O processo envolve os seguintes passos:</w:t>
+      </w:r>
+    </w:p>
+    <w:p>
+      <w:pPr>
+        <w:rPr>
+          <w:b/>
+          <w:bCs/>
+          <w:color w:val="70AD47" w:themeColor="accent6"/>
+        </w:rPr>
+      </w:pPr>
+    </w:p>
+    <w:p>
+      <w:pPr>
+        <w:rPr>
+          <w:b/>
+          <w:bCs/>
+          <w:color w:val="70AD47" w:themeColor="accent6"/>
+        </w:rPr>
+      </w:pPr>
+      <w:r>
+        <w:rPr>
+          <w:b/>
+          <w:bCs/>
+          <w:color w:val="70AD47" w:themeColor="accent6"/>
+        </w:rPr>
+        <w:t>1. Realizar uma análise detalhada da situação fiscal da clínica.</w:t>
+      </w:r>
+    </w:p>
+    <w:p>
+      <w:pPr>
+        <w:rPr>
+          <w:b/>
+          <w:bCs/>
+          <w:color w:val="70AD47" w:themeColor="accent6"/>
+        </w:rPr>
+      </w:pPr>
+      <w:r>
+        <w:rPr>
+          <w:b/>
+          <w:bCs/>
+          <w:color w:val="70AD47" w:themeColor="accent6"/>
+        </w:rPr>
+        <w:t>2. Revisar os tributos pagos nos últimos 5 anos.</w:t>
+      </w:r>
+    </w:p>
+    <w:p>
+      <w:pPr>
+        <w:rPr>
+          <w:b/>
+          <w:bCs/>
+          <w:color w:val="70AD47" w:themeColor="accent6"/>
+        </w:rPr>
+      </w:pPr>
+      <w:r>
+        <w:rPr>
+          <w:b/>
+          <w:bCs/>
+          <w:color w:val="70AD47" w:themeColor="accent6"/>
+        </w:rPr>
+        <w:t>3. Identificar eventuais créditos tributários.</w:t>
+      </w:r>
+    </w:p>
+    <w:p>
+      <w:pPr>
+        <w:rPr>
+          <w:b/>
+          <w:bCs/>
+          <w:color w:val="70AD47" w:themeColor="accent6"/>
+        </w:rPr>
+      </w:pPr>
+      <w:r>
+        <w:rPr>
+          <w:b/>
+          <w:bCs/>
+          <w:color w:val="70AD47" w:themeColor="accent6"/>
+        </w:rPr>
+        <w:lastRenderedPageBreak/>
+        <w:t>4. Apresentar a documentação necessária.</w:t>
+      </w:r>
+    </w:p>
+    <w:p>
+      <w:pPr>
+        <w:rPr>
+          <w:b/>
+          <w:bCs/>
+          <w:color w:val="70AD47" w:themeColor="accent6"/>
+        </w:rPr>
+      </w:pPr>
+      <w:r>
+        <w:rPr>
+          <w:b/>
+          <w:bCs/>
+          <w:color w:val="70AD47" w:themeColor="accent6"/>
+        </w:rPr>
+        <w:t>5. Acompanhar o processo junto aos órgãos competentes.</w:t>
+      </w:r>
+    </w:p>
+    <w:p>
+      <w:pPr>
+        <w:rPr>
+          <w:b/>
+          <w:bCs/>
+          <w:color w:val="70AD47" w:themeColor="accent6"/>
+        </w:rPr>
+      </w:pPr>
+    </w:p>
+    <w:p>
+      <w:pPr>
+        <w:rPr>
+          <w:b/>
+          <w:bCs/>
+          <w:color w:val="70AD47" w:themeColor="accent6"/>
+        </w:rPr>
+      </w:pPr>
+      <w:r>
+        <w:rPr>
+          <w:b/>
+          <w:bCs/>
+          <w:color w:val="70AD47" w:themeColor="accent6"/>
+        </w:rPr>
+        <w:t>O pedido pode ser feito tanto por vias administrativas quanto judiciais. Nesse contexto, é fundamental contar com o suporte de profissionais especializados em assuntos tributários, a fim de garantir que o pedido seja realizado de maneira adequada para a clínica.</w:t>
+      </w:r>
+    </w:p>
+    <w:p>
+      <w:pPr>
+        <w:rPr>
+          <w:b/>
+          <w:bCs/>
+          <w:color w:val="70AD47" w:themeColor="accent6"/>
+        </w:rPr>
+      </w:pPr>
+    </w:p>
+    <w:p>
+      <w:pPr>
+        <w:rPr>
+          <w:b/>
+          <w:bCs/>
+          <w:color w:val="70AD47" w:themeColor="accent6"/>
+        </w:rPr>
+      </w:pPr>
+      <w:r>
+        <w:rPr>
+          <w:b/>
+          <w:bCs/>
+          <w:color w:val="70AD47" w:themeColor="accent6"/>
+        </w:rPr>
+        <w:t>Obtenção e Utilização do Crédito Tributário pelas Clínicas</w:t>
+      </w:r>
+    </w:p>
+    <w:p>
+      <w:pPr>
+        <w:rPr>
+          <w:b/>
+          <w:bCs/>
+          <w:color w:val="70AD47" w:themeColor="accent6"/>
+        </w:rPr>
+      </w:pPr>
+      <w:r>
+        <w:rPr>
+          <w:b/>
+          <w:bCs/>
+          <w:color w:val="70AD47" w:themeColor="accent6"/>
+        </w:rPr>
+        <w:t>As clínicas médicas podem obter crédito tributário por meio de dois mecanismos: restituição ou compensação.</w:t>
+      </w:r>
+    </w:p>
+    <w:p>
+      <w:pPr>
+        <w:rPr>
+          <w:b/>
+          <w:bCs/>
+          <w:color w:val="70AD47" w:themeColor="accent6"/>
+        </w:rPr>
+      </w:pPr>
+    </w:p>
+    <w:p>
+      <w:pPr>
+        <w:rPr>
+          <w:b/>
+          <w:bCs/>
+          <w:color w:val="70AD47" w:themeColor="accent6"/>
+        </w:rPr>
+      </w:pPr>
+      <w:r>
+        <w:rPr>
+          <w:b/>
+          <w:bCs/>
+          <w:color w:val="70AD47" w:themeColor="accent6"/>
+        </w:rPr>
+        <w:t xml:space="preserve">A restituição ocorre quando a clínica solicita a devolução desse valor ao órgão fiscal competente, resultando em um reembolso em dinheiro para a empresa. Nesse caso, a clínica pode utilizar o crédito conforme melhor convier, seja para pagar fornecedores, remunerar funcionários ou realizar </w:t>
+      </w:r>
+      <w:proofErr w:type="spellStart"/>
+      <w:r>
+        <w:rPr>
+          <w:b/>
+          <w:bCs/>
+          <w:color w:val="70AD47" w:themeColor="accent6"/>
+        </w:rPr>
+        <w:t>invest</w:t>
+      </w:r>
+      <w:proofErr w:type="spellEnd"/>
+    </w:p>
+    <w:p>
+      <w:pPr>
+        <w:rPr>
+          <w:b/>
+          <w:bCs/>
+          <w:color w:val="70AD47" w:themeColor="accent6"/>
+        </w:rPr>
+      </w:pPr>
+    </w:p>
+    <w:p>
+      <w:pPr>
+        <w:rPr>
+          <w:b/>
+          <w:bCs/>
+          <w:color w:val="70AD47" w:themeColor="accent6"/>
+        </w:rPr>
+      </w:pPr>
+      <w:proofErr w:type="spellStart"/>
+      <w:r>
+        <w:rPr>
+          <w:b/>
+          <w:bCs/>
+          <w:color w:val="70AD47" w:themeColor="accent6"/>
+        </w:rPr>
+        <w:t>imentos</w:t>
+      </w:r>
+      <w:proofErr w:type="spellEnd"/>
+      <w:r>
+        <w:rPr>
+          <w:b/>
+          <w:bCs/>
+          <w:color w:val="70AD47" w:themeColor="accent6"/>
+        </w:rPr>
+        <w:t>.</w:t>
+      </w:r>
+    </w:p>
+    <w:p>
+      <w:pPr>
+        <w:rPr>
+          <w:b/>
+          <w:bCs/>
+          <w:color w:val="70AD47" w:themeColor="accent6"/>
+        </w:rPr>
+      </w:pPr>
+    </w:p>
+    <w:p>
+      <w:pPr>
+        <w:rPr>
+          <w:b/>
+          <w:bCs/>
+          <w:color w:val="70AD47" w:themeColor="accent6"/>
+        </w:rPr>
+      </w:pPr>
+      <w:r>
+        <w:rPr>
+          <w:b/>
+          <w:bCs/>
+          <w:color w:val="70AD47" w:themeColor="accent6"/>
+        </w:rPr>
+        <w:t>Já a compensação ocorre quando a clínica opta por utilizar os créditos para abater débitos fiscais de tributos futuros.</w:t>
+      </w:r>
+    </w:p>
+    <w:p>
+      <w:pPr>
+        <w:rPr>
+          <w:b/>
+          <w:bCs/>
+          <w:color w:val="70AD47" w:themeColor="accent6"/>
+        </w:rPr>
+      </w:pPr>
+    </w:p>
+    <w:p>
+      <w:pPr>
+        <w:rPr>
+          <w:b/>
+          <w:bCs/>
+          <w:color w:val="70AD47" w:themeColor="accent6"/>
+        </w:rPr>
+      </w:pPr>
+      <w:r>
+        <w:rPr>
+          <w:b/>
+          <w:bCs/>
+          <w:color w:val="70AD47" w:themeColor="accent6"/>
+        </w:rPr>
+        <w:t>Como é possível observar, a utilização do crédito tributário pode representar uma estratégia relevante para aprimorar a saúde financeira da clínica, permitindo a redução de custos e o aumento da margem de lucro.</w:t>
+      </w:r>
+    </w:p>
+    <w:p>
+      <w:pPr>
+        <w:rPr>
+          <w:b/>
+          <w:bCs/>
+          <w:color w:val="70AD47" w:themeColor="accent6"/>
+        </w:rPr>
+      </w:pPr>
+    </w:p>
+    <w:p>
+      <w:pPr>
+        <w:rPr>
+          <w:b/>
+          <w:bCs/>
+          <w:color w:val="70AD47" w:themeColor="accent6"/>
+        </w:rPr>
+      </w:pPr>
+      <w:r>
+        <w:rPr>
+          <w:b/>
+          <w:bCs/>
+          <w:color w:val="70AD47" w:themeColor="accent6"/>
+        </w:rPr>
+        <w:t>Agora é o momento de iniciar o processo de recuperação de créditos para sua clínica. Estamos prontos para auxiliá-lo nessa etapa final.</w:t>
+      </w:r>
+    </w:p>
+    <w:p>
+      <w:pPr>
+        <w:rPr>
+          <w:b/>
+          <w:bCs/>
+          <w:color w:val="70AD47" w:themeColor="accent6"/>
+        </w:rPr>
+      </w:pPr>
+    </w:p>
+    <w:p>
+      <w:pPr>
+        <w:rPr>
+          <w:b/>
+          <w:bCs/>
+          <w:color w:val="70AD47" w:themeColor="accent6"/>
+        </w:rPr>
+      </w:pPr>
+      <w:r>
+        <w:rPr>
+          <w:b/>
+          <w:bCs/>
+          <w:color w:val="70AD47" w:themeColor="accent6"/>
+        </w:rPr>
+        <w:t>Obtenha créditos tributários de maneira ágil e correta para sua clínica!</w:t>
+      </w:r>
+    </w:p>
+    <w:p>
+      <w:pPr>
+        <w:rPr>
+          <w:b/>
+          <w:bCs/>
+          <w:color w:val="70AD47" w:themeColor="accent6"/>
+        </w:rPr>
+      </w:pPr>
+      <w:r>
+        <w:rPr>
+          <w:b/>
+          <w:bCs/>
+          <w:color w:val="70AD47" w:themeColor="accent6"/>
+        </w:rPr>
+        <w:t>Antes de prosseguir, é importante contar com o auxílio de profissionais especializados em assuntos tributários e contabilidade, a fim de assegurar que todo o processo seja conduzido adequadamente e sem riscos para sua clínica.</w:t>
+      </w:r>
+    </w:p>
+    <w:p>
+      <w:pPr>
+        <w:rPr>
+          <w:b/>
+          <w:bCs/>
+          <w:color w:val="70AD47" w:themeColor="accent6"/>
+        </w:rPr>
+      </w:pPr>
+    </w:p>
+    <w:p>
+      <w:pPr>
+        <w:rPr>
+          <w:b/>
+          <w:bCs/>
+          <w:color w:val="70AD47" w:themeColor="accent6"/>
+        </w:rPr>
+      </w:pPr>
+      <w:r>
+        <w:rPr>
+          <w:b/>
+          <w:bCs/>
+          <w:color w:val="70AD47" w:themeColor="accent6"/>
+        </w:rPr>
+        <w:t xml:space="preserve">A </w:t>
+      </w:r>
+      <w:proofErr w:type="spellStart"/>
+      <w:r>
+        <w:rPr>
+          <w:b/>
+          <w:bCs/>
+          <w:color w:val="70AD47" w:themeColor="accent6"/>
+        </w:rPr>
+        <w:t>Audicor</w:t>
+      </w:r>
+      <w:proofErr w:type="spellEnd"/>
+      <w:r>
+        <w:rPr>
+          <w:b/>
+          <w:bCs/>
+          <w:color w:val="70AD47" w:themeColor="accent6"/>
+        </w:rPr>
+        <w:t xml:space="preserve"> Auditoria e Contabilidade oferece os serviços necessários para que sua empresa obtenha créditos tributários. Desde a análise inicial até a escolha da melhor estratégia de </w:t>
+      </w:r>
+      <w:r>
+        <w:rPr>
+          <w:b/>
+          <w:bCs/>
+          <w:color w:val="70AD47" w:themeColor="accent6"/>
+        </w:rPr>
+        <w:lastRenderedPageBreak/>
+        <w:t>recuperação, nossos especialistas atuam com expertise e experiência para garantir o sucesso absoluto.</w:t>
+      </w:r>
+    </w:p>
+    <w:p>
+      <w:pPr>
+        <w:rPr>
+          <w:b/>
+          <w:bCs/>
+          <w:color w:val="70AD47" w:themeColor="accent6"/>
+        </w:rPr>
+      </w:pPr>
+    </w:p>
+    <w:p>
+      <w:pPr>
+        <w:rPr>
+          <w:b/>
+          <w:bCs/>
+          <w:color w:val="70AD47" w:themeColor="accent6"/>
+        </w:rPr>
+      </w:pPr>
+      <w:r>
+        <w:rPr>
+          <w:b/>
+          <w:bCs/>
+          <w:color w:val="70AD47" w:themeColor="accent6"/>
+        </w:rPr>
+        <w:t>Entre em contato conosco agora mesmo e saiba mais!</w:t>
+      </w:r>
+    </w:p>
+    <w:p>
+      <w:pPr>
+        <w:rPr>
+          <w:b/>
+          <w:bCs/>
+          <w:color w:val="4472C4" w:themeColor="accent1"/>
+        </w:rPr>
+      </w:pPr>
+      <w:r>
+        <w:rPr>
+          <w:b/>
+          <w:bCs/>
+          <w:color w:val="4472C4" w:themeColor="accent1"/>
+        </w:rPr>
+        <w:t>Outro SITE_____</w:t>
+      </w:r>
+    </w:p>
+    <w:p>
+      <w:pPr>
+        <w:rPr>
+          <w:b/>
+          <w:bCs/>
+          <w:color w:val="4472C4" w:themeColor="accent1"/>
+        </w:rPr>
+      </w:pPr>
+    </w:p>
+    <w:p>
+      <w:pPr>
+        <w:rPr>
+          <w:b/>
+          <w:bCs/>
+          <w:color w:val="4472C4" w:themeColor="accent1"/>
+        </w:rPr>
+      </w:pPr>
+    </w:p>
+    <w:p>
+      <w:pPr>
+        <w:rPr>
+          <w:b/>
+          <w:bCs/>
+          <w:color w:val="4472C4" w:themeColor="accent1"/>
+        </w:rPr>
+      </w:pPr>
+      <w:r>
+        <w:rPr>
+          <w:b/>
+          <w:bCs/>
+          <w:color w:val="4472C4" w:themeColor="accent1"/>
+        </w:rPr>
+        <w:t>Ideias------</w:t>
+      </w:r>
+    </w:p>
+    <w:p>
+      <w:pPr>
+        <w:rPr>
+          <w:b/>
+          <w:bCs/>
+          <w:color w:val="4472C4" w:themeColor="accent1"/>
+        </w:rPr>
+      </w:pPr>
+      <w:r>
+        <w:rPr>
+          <w:b/>
+          <w:bCs/>
+          <w:color w:val="4472C4" w:themeColor="accent1"/>
+        </w:rPr>
+        <w:t xml:space="preserve">Com </w:t>
+      </w:r>
+      <w:proofErr w:type="spellStart"/>
+      <w:r>
+        <w:rPr>
+          <w:b/>
+          <w:bCs/>
+          <w:color w:val="4472C4" w:themeColor="accent1"/>
+        </w:rPr>
+        <w:t>Drop</w:t>
+      </w:r>
+      <w:proofErr w:type="spellEnd"/>
+      <w:r>
+        <w:rPr>
+          <w:b/>
+          <w:bCs/>
+          <w:color w:val="4472C4" w:themeColor="accent1"/>
+        </w:rPr>
+        <w:t xml:space="preserve"> Down dos </w:t>
+      </w:r>
+      <w:proofErr w:type="spellStart"/>
+      <w:r>
+        <w:rPr>
+          <w:b/>
+          <w:bCs/>
+          <w:color w:val="4472C4" w:themeColor="accent1"/>
+        </w:rPr>
+        <w:t>Icones</w:t>
+      </w:r>
+      <w:proofErr w:type="spellEnd"/>
+    </w:p>
+    <w:p>
+      <w:pPr>
+        <w:rPr>
+          <w:b/>
+          <w:bCs/>
+          <w:color w:val="4472C4" w:themeColor="accent1"/>
+        </w:rPr>
+      </w:pPr>
+      <w:r>
+        <w:rPr>
+          <w:b/>
+          <w:bCs/>
+          <w:color w:val="4472C4" w:themeColor="accent1"/>
+        </w:rPr>
+        <w:drawing>
+          <wp:inline distT="0" distB="0" distL="0" distR="0" wp14:anchorId="6E5EB8F7" wp14:editId="5C40091D">
+            <wp:extent cx="5400040" cy="2556510"/>
+            <wp:effectExtent l="0" t="0" r="0" b="0"/>
+            <wp:docPr id="765016085" name="Imagem 1"/>
+            <wp:cNvGraphicFramePr>
+              <a:graphicFrameLocks xmlns:a="http://schemas.openxmlformats.org/drawingml/2006/main" noChangeAspect="1"/>
+            </wp:cNvGraphicFramePr>
+            <a:graphic xmlns:a="http://schemas.openxmlformats.org/drawingml/2006/main">
+              <a:graphicData uri="http://schemas.openxmlformats.org/drawingml/2006/picture">
+                <pic:pic xmlns:pic="http://schemas.openxmlformats.org/drawingml/2006/picture">
+                  <pic:nvPicPr>
+                    <pic:cNvPr id="765016085" name=""/>
+                    <pic:cNvPicPr/>
+                  </pic:nvPicPr>
+                  <pic:blipFill>
+                    <a:blip r:embed="rId11"/>
+                    <a:stretch>
+                      <a:fillRect/>
+                    </a:stretch>
+                  </pic:blipFill>
+                  <pic:spPr>
+                    <a:xfrm>
+                      <a:off x="0" y="0"/>
+                      <a:ext cx="5400040" cy="2556510"/>
+                    </a:xfrm>
+                    <a:prstGeom prst="rect">
+                      <a:avLst/>
+                    </a:prstGeom>
+                  </pic:spPr>
+                </pic:pic>
+              </a:graphicData>
+            </a:graphic>
+          </wp:inline>
+        </w:drawing>
+      </w:r>
+    </w:p>
+    <w:p>
+      <w:pPr>
+        <w:rPr>
+          <w:b/>
+          <w:bCs/>
+          <w:color w:val="4472C4" w:themeColor="accent1"/>
+        </w:rPr>
+      </w:pPr>
+    </w:p>
+    <w:p>
+      <w:pPr>
+        <w:rPr>
+          <w:b/>
+          <w:bCs/>
+          <w:color w:val="4472C4" w:themeColor="accent1"/>
+        </w:rPr>
+      </w:pPr>
+      <w:hyperlink r:id="rId12" w:history="1">
+        <w:r>
+          <w:rPr>
+            <w:rStyle w:val="Hyperlink"/>
+            <w:b/>
+            <w:bCs/>
+          </w:rPr>
+          <w:t>https://www.e-auditoria.com.br/erecuperador/?utm_source=google&amp;utm_medium=cpc&amp;utm_campaign=EREerecuperador&amp;utm_term=erecuperador2&amp;gad=1&amp;gclid=Cj0KCQjwmtGjBhDhARIsAEqfDEdJVJeRz998XXT8PKmjTI2yNnimvZFo8NuPjiufsuk3pcsngB0XhlwaAgBnEALw_wcB</w:t>
+        </w:r>
+      </w:hyperlink>
+    </w:p>
+    <w:p>
+      <w:pPr>
+        <w:rPr>
+          <w:b/>
+          <w:bCs/>
+          <w:color w:val="4472C4" w:themeColor="accent1"/>
+        </w:rPr>
+      </w:pPr>
+    </w:p>
+    <w:p>
+      <w:pPr>
+        <w:rPr>
+          <w:b/>
+          <w:bCs/>
+          <w:color w:val="4472C4" w:themeColor="accent1"/>
+        </w:rPr>
+      </w:pPr>
+    </w:p>
+    <w:p>
+      <w:pPr>
+        <w:rPr>
+          <w:b/>
+          <w:bCs/>
+          <w:color w:val="4472C4" w:themeColor="accent1"/>
+        </w:rPr>
+      </w:pPr>
+      <w:r>
+        <w:rPr>
+          <w:b/>
+          <w:bCs/>
+          <w:color w:val="4472C4" w:themeColor="accent1"/>
+        </w:rPr>
+        <w:t xml:space="preserve">testando o meu novo teclado eu não sei porque ele </w:t>
+      </w:r>
+      <w:proofErr w:type="gramStart"/>
+      <w:r>
+        <w:rPr>
+          <w:b/>
+          <w:bCs/>
+          <w:color w:val="4472C4" w:themeColor="accent1"/>
+        </w:rPr>
+        <w:t>esta</w:t>
+      </w:r>
+      <w:proofErr w:type="gramEnd"/>
+      <w:r>
+        <w:rPr>
+          <w:b/>
+          <w:bCs/>
+          <w:color w:val="4472C4" w:themeColor="accent1"/>
+        </w:rPr>
+        <w:t xml:space="preserve"> fazendo este tipo de barulho mas é realmente muito bom escrever com ele nossa como </w:t>
+      </w:r>
+      <w:proofErr w:type="spellStart"/>
+      <w:r>
+        <w:rPr>
+          <w:b/>
+          <w:bCs/>
+          <w:color w:val="4472C4" w:themeColor="accent1"/>
+        </w:rPr>
+        <w:t>eh</w:t>
+      </w:r>
+      <w:proofErr w:type="spellEnd"/>
+      <w:r>
+        <w:rPr>
+          <w:b/>
+          <w:bCs/>
+          <w:color w:val="4472C4" w:themeColor="accent1"/>
+        </w:rPr>
+        <w:t xml:space="preserve"> bom </w:t>
+      </w:r>
+      <w:r>
+        <w:rPr>
+          <w:b/>
+          <w:bCs/>
+          <w:color w:val="4472C4" w:themeColor="accent1"/>
+        </w:rPr>
+        <w:t xml:space="preserve">testando as letras do teclado porque elas são muito legais de apertas este teclado é realmente muito bom eu só estou um pouco perdido com as letras que tenho que apertar mas realmente parece um teclado muito gostoso de escrever eu não sei porque eu não consigo escrever de forma </w:t>
+      </w:r>
+      <w:proofErr w:type="spellStart"/>
+      <w:r>
+        <w:rPr>
+          <w:b/>
+          <w:bCs/>
+          <w:color w:val="4472C4" w:themeColor="accent1"/>
+        </w:rPr>
+        <w:t>tao</w:t>
+      </w:r>
+      <w:proofErr w:type="spellEnd"/>
+      <w:r>
+        <w:rPr>
+          <w:b/>
+          <w:bCs/>
+          <w:color w:val="4472C4" w:themeColor="accent1"/>
+        </w:rPr>
+        <w:t xml:space="preserve"> </w:t>
+      </w:r>
+      <w:proofErr w:type="spellStart"/>
+      <w:r>
+        <w:rPr>
+          <w:b/>
+          <w:bCs/>
+          <w:color w:val="4472C4" w:themeColor="accent1"/>
+        </w:rPr>
+        <w:t>rapisa</w:t>
+      </w:r>
+      <w:proofErr w:type="spellEnd"/>
+      <w:r>
+        <w:rPr>
+          <w:b/>
+          <w:bCs/>
+          <w:color w:val="4472C4" w:themeColor="accent1"/>
+        </w:rPr>
+        <w:t xml:space="preserve"> assim com o outro teclado parece que este </w:t>
+      </w:r>
+      <w:proofErr w:type="spellStart"/>
+      <w:r>
+        <w:rPr>
+          <w:b/>
+          <w:bCs/>
+          <w:color w:val="4472C4" w:themeColor="accent1"/>
+        </w:rPr>
+        <w:t>auqui</w:t>
+      </w:r>
+      <w:proofErr w:type="spellEnd"/>
+      <w:r>
+        <w:rPr>
+          <w:b/>
+          <w:bCs/>
+          <w:color w:val="4472C4" w:themeColor="accent1"/>
+        </w:rPr>
+        <w:t xml:space="preserve"> possui </w:t>
       </w:r>
     </w:p>
     <w:sectPr>
@@ -2775,7 +3796,6 @@
     <w:name w:val="Hyperlink"/>
     <w:basedOn w:val="Fontepargpadro"/>
     <w:uiPriority w:val="99"/>
-    <w:semiHidden/>
     <w:unhideWhenUsed/>
     <w:rsid w:val="00523901"/>
     <w:rPr>
@@ -2809,6 +3829,18 @@
       <w:szCs w:val="36"/>
       <w:lang w:eastAsia="pt-BR"/>
       <w14:ligatures w14:val="none"/>
+    </w:rPr>
+  </w:style>
+  <w:style w:type="character" w:styleId="MenoPendente">
+    <w:name w:val="Unresolved Mention"/>
+    <w:basedOn w:val="Fontepargpadro"/>
+    <w:uiPriority w:val="99"/>
+    <w:semiHidden/>
+    <w:unhideWhenUsed/>
+    <w:rsid w:val="0027295F"/>
+    <w:rPr>
+      <w:color w:val="605E5C"/>
+      <w:shd w:val="clear" w:color="auto" w:fill="E1DFDD"/>
     </w:rPr>
   </w:style>
 </w:styles>

</xml_diff>